<commit_message>
Updated project with latest changes
</commit_message>
<xml_diff>
--- a/1. Beginner level/3.Generative AI Engineering with LLMs Specialization/C4_Generative AI Engineering and Fine-Tuning Transformers/Full prompt.docx
+++ b/1. Beginner level/3.Generative AI Engineering with LLMs Specialization/C4_Generative AI Engineering and Fine-Tuning Transformers/Full prompt.docx
@@ -62,7 +62,15 @@
     </w:p>
     <w:p>
       <w:r>
-        <w:t># Install the portalocker library with version &gt;=2.0.0</w:t>
+        <w:t xml:space="preserve"># Install the </w:t>
+      </w:r>
+      <w:proofErr w:type="spellStart"/>
+      <w:r>
+        <w:t>portalocker</w:t>
+      </w:r>
+      <w:proofErr w:type="spellEnd"/>
+      <w:r>
+        <w:t xml:space="preserve"> library with version &gt;=2.0.0</w:t>
       </w:r>
     </w:p>
     <w:p>
@@ -72,18 +80,36 @@
     </w:p>
     <w:p>
       <w:r>
-        <w:t># Install a specific version of PyTorch</w:t>
-      </w:r>
-    </w:p>
-    <w:p>
-      <w:r>
-        <w:t># Upgrade and install the torchvision library</w:t>
-      </w:r>
-    </w:p>
-    <w:p>
-      <w:r>
-        <w:t># Install a specific version of protobuf</w:t>
-      </w:r>
+        <w:t xml:space="preserve"># Install a specific version of </w:t>
+      </w:r>
+      <w:proofErr w:type="spellStart"/>
+      <w:r>
+        <w:t>PyTorch</w:t>
+      </w:r>
+      <w:proofErr w:type="spellEnd"/>
+    </w:p>
+    <w:p>
+      <w:r>
+        <w:t xml:space="preserve"># Upgrade and install the </w:t>
+      </w:r>
+      <w:proofErr w:type="spellStart"/>
+      <w:r>
+        <w:t>torchvision</w:t>
+      </w:r>
+      <w:proofErr w:type="spellEnd"/>
+      <w:r>
+        <w:t xml:space="preserve"> library</w:t>
+      </w:r>
+    </w:p>
+    <w:p>
+      <w:r>
+        <w:t xml:space="preserve"># Install a specific version of </w:t>
+      </w:r>
+      <w:proofErr w:type="spellStart"/>
+      <w:r>
+        <w:t>protobuf</w:t>
+      </w:r>
+      <w:proofErr w:type="spellEnd"/>
     </w:p>
     <w:p/>
     <w:p>
@@ -118,7 +144,25 @@
           <w:sz w:val="24"/>
           <w:szCs w:val="24"/>
         </w:rPr>
-        <w:t>Write Python code to set up a machine learning project using PyTorch, Hugging Face Transformers, and the Datasets library. Include the following functionalities:</w:t>
+        <w:t xml:space="preserve">Write Python code to set up a machine learning project using </w:t>
+      </w:r>
+      <w:proofErr w:type="spellStart"/>
+      <w:r>
+        <w:rPr>
+          <w:rFonts w:ascii="Times New Roman" w:eastAsia="Times New Roman" w:hAnsi="Times New Roman" w:cs="Times New Roman"/>
+          <w:sz w:val="24"/>
+          <w:szCs w:val="24"/>
+        </w:rPr>
+        <w:t>PyTorch</w:t>
+      </w:r>
+      <w:proofErr w:type="spellEnd"/>
+      <w:r>
+        <w:rPr>
+          <w:rFonts w:ascii="Times New Roman" w:eastAsia="Times New Roman" w:hAnsi="Times New Roman" w:cs="Times New Roman"/>
+          <w:sz w:val="24"/>
+          <w:szCs w:val="24"/>
+        </w:rPr>
+        <w:t>, Hugging Face Transformers, and the Datasets library. Include the following functionalities:</w:t>
       </w:r>
     </w:p>
     <w:p>
@@ -312,7 +356,25 @@
           <w:sz w:val="24"/>
           <w:szCs w:val="24"/>
         </w:rPr>
-        <w:t>Ensure all necessary imports are included, with modules for training models such as BERT and utilities like AdamW optimizers and learning rate schedulers.</w:t>
+        <w:t xml:space="preserve">Ensure all necessary imports are included, with modules for training models such as BERT and utilities like </w:t>
+      </w:r>
+      <w:proofErr w:type="spellStart"/>
+      <w:r>
+        <w:rPr>
+          <w:rFonts w:ascii="Times New Roman" w:eastAsia="Times New Roman" w:hAnsi="Times New Roman" w:cs="Times New Roman"/>
+          <w:sz w:val="24"/>
+          <w:szCs w:val="24"/>
+        </w:rPr>
+        <w:t>AdamW</w:t>
+      </w:r>
+      <w:proofErr w:type="spellEnd"/>
+      <w:r>
+        <w:rPr>
+          <w:rFonts w:ascii="Times New Roman" w:eastAsia="Times New Roman" w:hAnsi="Times New Roman" w:cs="Times New Roman"/>
+          <w:sz w:val="24"/>
+          <w:szCs w:val="24"/>
+        </w:rPr>
+        <w:t xml:space="preserve"> optimizers and learning rate schedulers.</w:t>
       </w:r>
       <w:r>
         <w:rPr>
@@ -377,7 +439,35 @@
         <w:rPr>
           <w:rFonts w:ascii="Times New Roman" w:hAnsi="Times New Roman" w:cs="Times New Roman"/>
         </w:rPr>
-        <w:t>3. Choose a Text Classification dataset that you can load, for instance 'stanfordnlp/snli'</w:t>
+        <w:t>3. Choose a Text Classification dataset that you can load, for instance '</w:t>
+      </w:r>
+      <w:proofErr w:type="spellStart"/>
+      <w:r>
+        <w:rPr>
+          <w:rFonts w:ascii="Times New Roman" w:hAnsi="Times New Roman" w:cs="Times New Roman"/>
+        </w:rPr>
+        <w:t>stanfordnlp</w:t>
+      </w:r>
+      <w:proofErr w:type="spellEnd"/>
+      <w:r>
+        <w:rPr>
+          <w:rFonts w:ascii="Times New Roman" w:hAnsi="Times New Roman" w:cs="Times New Roman"/>
+        </w:rPr>
+        <w:t>/</w:t>
+      </w:r>
+      <w:proofErr w:type="spellStart"/>
+      <w:r>
+        <w:rPr>
+          <w:rFonts w:ascii="Times New Roman" w:hAnsi="Times New Roman" w:cs="Times New Roman"/>
+        </w:rPr>
+        <w:t>snli</w:t>
+      </w:r>
+      <w:proofErr w:type="spellEnd"/>
+      <w:r>
+        <w:rPr>
+          <w:rFonts w:ascii="Times New Roman" w:hAnsi="Times New Roman" w:cs="Times New Roman"/>
+        </w:rPr>
+        <w:t>'</w:t>
       </w:r>
     </w:p>
     <w:p>
@@ -391,7 +481,21 @@
         <w:rPr>
           <w:rFonts w:ascii="Times New Roman" w:hAnsi="Times New Roman" w:cs="Times New Roman"/>
         </w:rPr>
-        <w:t>4. Use that dataset to train your model(please be mindful of the resources available for the training) and evaluate it.</w:t>
+        <w:t xml:space="preserve">4. Use that dataset to train your </w:t>
+      </w:r>
+      <w:proofErr w:type="gramStart"/>
+      <w:r>
+        <w:rPr>
+          <w:rFonts w:ascii="Times New Roman" w:hAnsi="Times New Roman" w:cs="Times New Roman"/>
+        </w:rPr>
+        <w:t>model(</w:t>
+      </w:r>
+      <w:proofErr w:type="gramEnd"/>
+      <w:r>
+        <w:rPr>
+          <w:rFonts w:ascii="Times New Roman" w:hAnsi="Times New Roman" w:cs="Times New Roman"/>
+        </w:rPr>
+        <w:t>please be mindful of the resources available for the training) and evaluate it.</w:t>
       </w:r>
     </w:p>
     <w:p>
@@ -464,8 +568,39 @@
           <w:sz w:val="21"/>
           <w:szCs w:val="21"/>
         </w:rPr>
-        <w:t xml:space="preserve"> AutoTokenizer, AutoModelForSequenceClassification</w:t>
-      </w:r>
+        <w:t xml:space="preserve"> </w:t>
+      </w:r>
+      <w:proofErr w:type="spellStart"/>
+      <w:r>
+        <w:rPr>
+          <w:rFonts w:ascii="Consolas" w:eastAsia="Times New Roman" w:hAnsi="Consolas" w:cs="Times New Roman"/>
+          <w:color w:val="CCCCCC"/>
+          <w:sz w:val="21"/>
+          <w:szCs w:val="21"/>
+        </w:rPr>
+        <w:t>AutoTokenizer</w:t>
+      </w:r>
+      <w:proofErr w:type="spellEnd"/>
+      <w:r>
+        <w:rPr>
+          <w:rFonts w:ascii="Consolas" w:eastAsia="Times New Roman" w:hAnsi="Consolas" w:cs="Times New Roman"/>
+          <w:color w:val="CCCCCC"/>
+          <w:sz w:val="21"/>
+          <w:szCs w:val="21"/>
+        </w:rPr>
+        <w:t xml:space="preserve">, </w:t>
+      </w:r>
+      <w:proofErr w:type="spellStart"/>
+      <w:r>
+        <w:rPr>
+          <w:rFonts w:ascii="Consolas" w:eastAsia="Times New Roman" w:hAnsi="Consolas" w:cs="Times New Roman"/>
+          <w:color w:val="CCCCCC"/>
+          <w:sz w:val="21"/>
+          <w:szCs w:val="21"/>
+        </w:rPr>
+        <w:t>AutoModelForSequenceClassification</w:t>
+      </w:r>
+      <w:proofErr w:type="spellEnd"/>
     </w:p>
     <w:p>
       <w:pPr>
@@ -512,8 +647,19 @@
           <w:sz w:val="21"/>
           <w:szCs w:val="21"/>
         </w:rPr>
-        <w:t xml:space="preserve"> load_dataset</w:t>
-      </w:r>
+        <w:t xml:space="preserve"> </w:t>
+      </w:r>
+      <w:proofErr w:type="spellStart"/>
+      <w:r>
+        <w:rPr>
+          <w:rFonts w:ascii="Consolas" w:eastAsia="Times New Roman" w:hAnsi="Consolas" w:cs="Times New Roman"/>
+          <w:color w:val="CCCCCC"/>
+          <w:sz w:val="21"/>
+          <w:szCs w:val="21"/>
+        </w:rPr>
+        <w:t>load_dataset</w:t>
+      </w:r>
+      <w:proofErr w:type="spellEnd"/>
     </w:p>
     <w:p>
       <w:pPr>
@@ -533,7 +679,16 @@
           <w:sz w:val="21"/>
           <w:szCs w:val="21"/>
         </w:rPr>
-        <w:t>#Dataset has 3 label class and three columns(last one for labelling)</w:t>
+        <w:t>#</w:t>
+      </w:r>
+      <w:r>
+        <w:rPr>
+          <w:rFonts w:ascii="Consolas" w:eastAsia="Times New Roman" w:hAnsi="Consolas" w:cs="Times New Roman"/>
+          <w:color w:val="CCCCCC"/>
+          <w:sz w:val="21"/>
+          <w:szCs w:val="21"/>
+        </w:rPr>
+        <w:t xml:space="preserve"> dataset process:</w:t>
       </w:r>
     </w:p>
     <w:p>
@@ -550,38 +705,79 @@
       <w:r>
         <w:rPr>
           <w:rFonts w:ascii="Consolas" w:eastAsia="Times New Roman" w:hAnsi="Consolas" w:cs="Times New Roman"/>
-          <w:color w:val="C586C0"/>
-          <w:sz w:val="21"/>
-          <w:szCs w:val="21"/>
-        </w:rPr>
-        <w:t>from</w:t>
-      </w:r>
-      <w:r>
-        <w:rPr>
-          <w:rFonts w:ascii="Consolas" w:eastAsia="Times New Roman" w:hAnsi="Consolas" w:cs="Times New Roman"/>
-          <w:color w:val="CCCCCC"/>
-          <w:sz w:val="21"/>
-          <w:szCs w:val="21"/>
-        </w:rPr>
-        <w:t xml:space="preserve"> transformers </w:t>
-      </w:r>
-      <w:r>
-        <w:rPr>
-          <w:rFonts w:ascii="Consolas" w:eastAsia="Times New Roman" w:hAnsi="Consolas" w:cs="Times New Roman"/>
-          <w:color w:val="C586C0"/>
-          <w:sz w:val="21"/>
-          <w:szCs w:val="21"/>
-        </w:rPr>
-        <w:t>import</w:t>
-      </w:r>
-      <w:r>
-        <w:rPr>
-          <w:rFonts w:ascii="Consolas" w:eastAsia="Times New Roman" w:hAnsi="Consolas" w:cs="Times New Roman"/>
-          <w:color w:val="CCCCCC"/>
-          <w:sz w:val="21"/>
-          <w:szCs w:val="21"/>
-        </w:rPr>
-        <w:t xml:space="preserve"> TrainingArguments, Trainer</w:t>
+          <w:color w:val="CCCCCC"/>
+          <w:sz w:val="21"/>
+          <w:szCs w:val="21"/>
+        </w:rPr>
+        <w:t>-function to tokenizing the text data</w:t>
+      </w:r>
+    </w:p>
+    <w:p>
+      <w:pPr>
+        <w:shd w:val="clear" w:color="auto" w:fill="1F1F1F"/>
+        <w:spacing w:line="285" w:lineRule="atLeast"/>
+        <w:rPr>
+          <w:rFonts w:ascii="Consolas" w:eastAsia="Times New Roman" w:hAnsi="Consolas" w:cs="Times New Roman"/>
+          <w:color w:val="CCCCCC"/>
+          <w:sz w:val="21"/>
+          <w:szCs w:val="21"/>
+        </w:rPr>
+      </w:pPr>
+      <w:r>
+        <w:rPr>
+          <w:rFonts w:ascii="Consolas" w:eastAsia="Times New Roman" w:hAnsi="Consolas" w:cs="Times New Roman"/>
+          <w:color w:val="CCCCCC"/>
+          <w:sz w:val="21"/>
+          <w:szCs w:val="21"/>
+        </w:rPr>
+        <w:t>-</w:t>
+      </w:r>
+      <w:r>
+        <w:rPr>
+          <w:rFonts w:ascii="Consolas" w:eastAsia="Times New Roman" w:hAnsi="Consolas" w:cs="Times New Roman"/>
+          <w:color w:val="6A9955"/>
+          <w:sz w:val="21"/>
+          <w:szCs w:val="21"/>
+        </w:rPr>
+        <w:t>map the preprocess function to the train</w:t>
+      </w:r>
+      <w:r>
+        <w:rPr>
+          <w:rFonts w:ascii="Consolas" w:eastAsia="Times New Roman" w:hAnsi="Consolas" w:cs="Times New Roman"/>
+          <w:color w:val="6A9955"/>
+          <w:sz w:val="21"/>
+          <w:szCs w:val="21"/>
+        </w:rPr>
+        <w:t xml:space="preserve"> and </w:t>
+      </w:r>
+      <w:proofErr w:type="spellStart"/>
+      <w:r>
+        <w:rPr>
+          <w:rFonts w:ascii="Consolas" w:eastAsia="Times New Roman" w:hAnsi="Consolas" w:cs="Times New Roman"/>
+          <w:color w:val="6A9955"/>
+          <w:sz w:val="21"/>
+          <w:szCs w:val="21"/>
+        </w:rPr>
+        <w:t>val</w:t>
+      </w:r>
+      <w:proofErr w:type="spellEnd"/>
+      <w:r>
+        <w:rPr>
+          <w:rFonts w:ascii="Consolas" w:eastAsia="Times New Roman" w:hAnsi="Consolas" w:cs="Times New Roman"/>
+          <w:color w:val="6A9955"/>
+          <w:sz w:val="21"/>
+          <w:szCs w:val="21"/>
+        </w:rPr>
+        <w:t xml:space="preserve"> dataset</w:t>
+      </w:r>
+      <w:r>
+        <w:rPr>
+          <w:rFonts w:ascii="Consolas" w:eastAsia="Times New Roman" w:hAnsi="Consolas" w:cs="Times New Roman"/>
+          <w:color w:val="6A9955"/>
+          <w:sz w:val="21"/>
+          <w:szCs w:val="21"/>
+        </w:rPr>
+        <w:t xml:space="preserve"> to fed into Trainer</w:t>
       </w:r>
     </w:p>
     <w:p>
@@ -611,8 +807,78 @@
           <w:sz w:val="21"/>
           <w:szCs w:val="21"/>
         </w:rPr>
+        <w:t xml:space="preserve"> transformers </w:t>
+      </w:r>
+      <w:r>
+        <w:rPr>
+          <w:rFonts w:ascii="Consolas" w:eastAsia="Times New Roman" w:hAnsi="Consolas" w:cs="Times New Roman"/>
+          <w:color w:val="C586C0"/>
+          <w:sz w:val="21"/>
+          <w:szCs w:val="21"/>
+        </w:rPr>
+        <w:t>import</w:t>
+      </w:r>
+      <w:r>
+        <w:rPr>
+          <w:rFonts w:ascii="Consolas" w:eastAsia="Times New Roman" w:hAnsi="Consolas" w:cs="Times New Roman"/>
+          <w:color w:val="CCCCCC"/>
+          <w:sz w:val="21"/>
+          <w:szCs w:val="21"/>
+        </w:rPr>
         <w:t xml:space="preserve"> </w:t>
       </w:r>
+      <w:proofErr w:type="spellStart"/>
+      <w:r>
+        <w:rPr>
+          <w:rFonts w:ascii="Consolas" w:eastAsia="Times New Roman" w:hAnsi="Consolas" w:cs="Times New Roman"/>
+          <w:color w:val="CCCCCC"/>
+          <w:sz w:val="21"/>
+          <w:szCs w:val="21"/>
+        </w:rPr>
+        <w:t>TrainingArguments</w:t>
+      </w:r>
+      <w:proofErr w:type="spellEnd"/>
+      <w:r>
+        <w:rPr>
+          <w:rFonts w:ascii="Consolas" w:eastAsia="Times New Roman" w:hAnsi="Consolas" w:cs="Times New Roman"/>
+          <w:color w:val="CCCCCC"/>
+          <w:sz w:val="21"/>
+          <w:szCs w:val="21"/>
+        </w:rPr>
+        <w:t>, Trainer</w:t>
+      </w:r>
+    </w:p>
+    <w:p>
+      <w:pPr>
+        <w:shd w:val="clear" w:color="auto" w:fill="1F1F1F"/>
+        <w:spacing w:after="0" w:line="285" w:lineRule="atLeast"/>
+        <w:rPr>
+          <w:rFonts w:ascii="Consolas" w:eastAsia="Times New Roman" w:hAnsi="Consolas" w:cs="Times New Roman"/>
+          <w:color w:val="CCCCCC"/>
+          <w:sz w:val="21"/>
+          <w:szCs w:val="21"/>
+        </w:rPr>
+      </w:pPr>
+      <w:r>
+        <w:rPr>
+          <w:rFonts w:ascii="Consolas" w:eastAsia="Times New Roman" w:hAnsi="Consolas" w:cs="Times New Roman"/>
+          <w:color w:val="C586C0"/>
+          <w:sz w:val="21"/>
+          <w:szCs w:val="21"/>
+        </w:rPr>
+        <w:t>from</w:t>
+      </w:r>
+      <w:r>
+        <w:rPr>
+          <w:rFonts w:ascii="Consolas" w:eastAsia="Times New Roman" w:hAnsi="Consolas" w:cs="Times New Roman"/>
+          <w:color w:val="CCCCCC"/>
+          <w:sz w:val="21"/>
+          <w:szCs w:val="21"/>
+        </w:rPr>
+        <w:t xml:space="preserve"> </w:t>
+      </w:r>
+      <w:proofErr w:type="spellStart"/>
+      <w:proofErr w:type="gramStart"/>
       <w:r>
         <w:rPr>
           <w:rFonts w:ascii="Consolas" w:eastAsia="Times New Roman" w:hAnsi="Consolas" w:cs="Times New Roman"/>
@@ -640,6 +906,8 @@
         </w:rPr>
         <w:t>metrics</w:t>
       </w:r>
+      <w:proofErr w:type="spellEnd"/>
+      <w:proofErr w:type="gramEnd"/>
       <w:r>
         <w:rPr>
           <w:rFonts w:ascii="Consolas" w:eastAsia="Times New Roman" w:hAnsi="Consolas" w:cs="Times New Roman"/>
@@ -667,6 +935,7 @@
         </w:rPr>
         <w:t xml:space="preserve"> </w:t>
       </w:r>
+      <w:proofErr w:type="spellStart"/>
       <w:r>
         <w:rPr>
           <w:rFonts w:ascii="Consolas" w:eastAsia="Times New Roman" w:hAnsi="Consolas" w:cs="Times New Roman"/>
@@ -676,8 +945,32 @@
         </w:rPr>
         <w:t>accuracy_score</w:t>
       </w:r>
+      <w:proofErr w:type="spellEnd"/>
     </w:p>
     <w:p/>
+    <w:p/>
+    <w:p>
+      <w:r>
+        <w:t>3</w:t>
+      </w:r>
+      <w:r>
+        <w:rPr>
+          <w:vertAlign w:val="superscript"/>
+        </w:rPr>
+        <w:t>rd</w:t>
+      </w:r>
+      <w:r>
+        <w:t xml:space="preserve"> lab: </w:t>
+      </w:r>
+      <w:r>
+        <w:t>Pretraining and finetuning IMDB dataset for sentiment classification task:</w:t>
+      </w:r>
+    </w:p>
+    <w:p>
+      <w:r>
+        <w:t xml:space="preserve"> </w:t>
+      </w:r>
+    </w:p>
     <w:sectPr>
       <w:pgSz w:w="12240" w:h="15840"/>
       <w:pgMar w:top="1440" w:right="1440" w:bottom="1440" w:left="1440" w:header="720" w:footer="720" w:gutter="0"/>

</xml_diff>